<commit_message>
Added code for the search product web service
</commit_message>
<xml_diff>
--- a/product-catalog/Product Catalog Web Services.docx
+++ b/product-catalog/Product Catalog Web Services.docx
@@ -53,13 +53,8 @@
       </w:r>
       <w:proofErr w:type="spellEnd"/>
       <w:r>
-        <w:t>/</w:t>
-      </w:r>
-      <w:proofErr w:type="spellStart"/>
-      <w:r>
-        <w:t>product</w:t>
-      </w:r>
-      <w:proofErr w:type="spellEnd"/>
+        <w:t>/product</w:t>
+      </w:r>
     </w:p>
     <w:p>
       <w:pPr>
@@ -1071,9 +1066,336 @@
       </w:r>
     </w:p>
     <w:p>
-      <w:pPr>
-        <w:spacing w:line="240" w:lineRule="auto"/>
-      </w:pPr>
+      <w:r>
+        <w:br w:type="page"/>
+      </w:r>
+    </w:p>
+    <w:p>
+      <w:pPr>
+        <w:pStyle w:val="ListParagraph"/>
+        <w:numPr>
+          <w:ilvl w:val="0"/>
+          <w:numId w:val="1"/>
+        </w:numPr>
+        <w:spacing w:line="240" w:lineRule="auto"/>
+        <w:rPr>
+          <w:b/>
+        </w:rPr>
+      </w:pPr>
+      <w:r>
+        <w:rPr>
+          <w:b/>
+        </w:rPr>
+        <w:lastRenderedPageBreak/>
+        <w:t>Search Product with a keyword</w:t>
+      </w:r>
+    </w:p>
+    <w:p>
+      <w:pPr>
+        <w:spacing w:line="240" w:lineRule="auto"/>
+        <w:ind w:left="360"/>
+      </w:pPr>
+      <w:r>
+        <w:t>URL: GET /</w:t>
+      </w:r>
+      <w:proofErr w:type="spellStart"/>
+      <w:r>
+        <w:t>productCatalog</w:t>
+      </w:r>
+      <w:proofErr w:type="spellEnd"/>
+      <w:r>
+        <w:t>/products/</w:t>
+      </w:r>
+      <w:r>
+        <w:t>search/cookie</w:t>
+      </w:r>
+    </w:p>
+    <w:p>
+      <w:pPr>
+        <w:spacing w:line="240" w:lineRule="auto"/>
+        <w:ind w:left="360"/>
+      </w:pPr>
+      <w:r>
+        <w:t>Response: SUCCESS 200 OK</w:t>
+      </w:r>
+    </w:p>
+    <w:p>
+      <w:pPr>
+        <w:spacing w:line="240" w:lineRule="auto"/>
+        <w:ind w:left="360"/>
+      </w:pPr>
+      <w:r>
+        <w:t>[</w:t>
+      </w:r>
+    </w:p>
+    <w:p>
+      <w:pPr>
+        <w:spacing w:line="240" w:lineRule="auto"/>
+        <w:ind w:left="360"/>
+      </w:pPr>
+      <w:r>
+        <w:t xml:space="preserve">    {</w:t>
+      </w:r>
+    </w:p>
+    <w:p>
+      <w:pPr>
+        <w:spacing w:line="240" w:lineRule="auto"/>
+        <w:ind w:left="360"/>
+      </w:pPr>
+      <w:r>
+        <w:t xml:space="preserve">        "</w:t>
+      </w:r>
+      <w:proofErr w:type="gramStart"/>
+      <w:r>
+        <w:t>id</w:t>
+      </w:r>
+      <w:proofErr w:type="gramEnd"/>
+      <w:r>
+        <w:t>": "36650409-6d2b-45c9-9c19-488b8b379acb",</w:t>
+      </w:r>
+    </w:p>
+    <w:p>
+      <w:pPr>
+        <w:spacing w:line="240" w:lineRule="auto"/>
+        <w:ind w:left="360"/>
+      </w:pPr>
+      <w:r>
+        <w:t xml:space="preserve">        "</w:t>
+      </w:r>
+      <w:proofErr w:type="gramStart"/>
+      <w:r>
+        <w:t>title</w:t>
+      </w:r>
+      <w:proofErr w:type="gramEnd"/>
+      <w:r>
+        <w:t>": "Oreo Sandwich Cookies, Chocolate",</w:t>
+      </w:r>
+    </w:p>
+    <w:p>
+      <w:pPr>
+        <w:spacing w:line="240" w:lineRule="auto"/>
+        <w:ind w:left="360"/>
+      </w:pPr>
+      <w:r>
+        <w:t xml:space="preserve">        "</w:t>
+      </w:r>
+      <w:proofErr w:type="gramStart"/>
+      <w:r>
+        <w:t>description</w:t>
+      </w:r>
+      <w:proofErr w:type="gramEnd"/>
+      <w:r>
+        <w:t>": "</w:t>
+      </w:r>
+      <w:proofErr w:type="spellStart"/>
+      <w:r>
+        <w:t>Wonderfilled</w:t>
+      </w:r>
+      <w:proofErr w:type="spellEnd"/>
+      <w:r>
+        <w:t xml:space="preserve"> Oreo is milk's favorite cookie, and people aren't far behind. Whether you're craving the classic taste of childhood or wanting to delight in fun new flavors",</w:t>
+      </w:r>
+    </w:p>
+    <w:p>
+      <w:pPr>
+        <w:spacing w:line="240" w:lineRule="auto"/>
+        <w:ind w:left="360"/>
+      </w:pPr>
+      <w:r>
+        <w:t xml:space="preserve">        "</w:t>
+      </w:r>
+      <w:proofErr w:type="gramStart"/>
+      <w:r>
+        <w:t>category</w:t>
+      </w:r>
+      <w:proofErr w:type="gramEnd"/>
+      <w:r>
+        <w:t>": "food",</w:t>
+      </w:r>
+    </w:p>
+    <w:p>
+      <w:pPr>
+        <w:spacing w:line="240" w:lineRule="auto"/>
+        <w:ind w:left="360"/>
+      </w:pPr>
+      <w:r>
+        <w:t xml:space="preserve">        "</w:t>
+      </w:r>
+      <w:proofErr w:type="gramStart"/>
+      <w:r>
+        <w:t>price</w:t>
+      </w:r>
+      <w:proofErr w:type="gramEnd"/>
+      <w:r>
+        <w:t>": 2.98,</w:t>
+      </w:r>
+    </w:p>
+    <w:p>
+      <w:pPr>
+        <w:spacing w:line="240" w:lineRule="auto"/>
+        <w:ind w:left="360"/>
+      </w:pPr>
+      <w:r>
+        <w:t xml:space="preserve">        "</w:t>
+      </w:r>
+      <w:proofErr w:type="spellStart"/>
+      <w:proofErr w:type="gramStart"/>
+      <w:r>
+        <w:t>imageURL</w:t>
+      </w:r>
+      <w:proofErr w:type="spellEnd"/>
+      <w:proofErr w:type="gramEnd"/>
+      <w:r>
+        <w:t>": "http://thepk.xyz/images/3488"</w:t>
+      </w:r>
+    </w:p>
+    <w:p>
+      <w:pPr>
+        <w:spacing w:line="240" w:lineRule="auto"/>
+        <w:ind w:left="360"/>
+      </w:pPr>
+      <w:r>
+        <w:t xml:space="preserve">    },</w:t>
+      </w:r>
+    </w:p>
+    <w:p>
+      <w:pPr>
+        <w:spacing w:line="240" w:lineRule="auto"/>
+        <w:ind w:left="360"/>
+      </w:pPr>
+      <w:r>
+        <w:t xml:space="preserve">    {</w:t>
+      </w:r>
+    </w:p>
+    <w:p>
+      <w:pPr>
+        <w:spacing w:line="240" w:lineRule="auto"/>
+        <w:ind w:left="360"/>
+      </w:pPr>
+      <w:r>
+        <w:t xml:space="preserve">        "</w:t>
+      </w:r>
+      <w:proofErr w:type="gramStart"/>
+      <w:r>
+        <w:t>id</w:t>
+      </w:r>
+      <w:proofErr w:type="gramEnd"/>
+      <w:r>
+        <w:t>": "bb274538-761d-4a0e-8ee1-ab1dae268f21",</w:t>
+      </w:r>
+    </w:p>
+    <w:p>
+      <w:pPr>
+        <w:spacing w:line="240" w:lineRule="auto"/>
+        <w:ind w:left="360"/>
+      </w:pPr>
+      <w:r>
+        <w:t xml:space="preserve">        "</w:t>
+      </w:r>
+      <w:proofErr w:type="gramStart"/>
+      <w:r>
+        <w:t>title</w:t>
+      </w:r>
+      <w:proofErr w:type="gramEnd"/>
+      <w:r>
+        <w:t>": "Nabisco Chips Ahoy! Chocolate Cookies",</w:t>
+      </w:r>
+    </w:p>
+    <w:p>
+      <w:pPr>
+        <w:spacing w:line="240" w:lineRule="auto"/>
+        <w:ind w:left="360"/>
+      </w:pPr>
+      <w:r>
+        <w:t xml:space="preserve">        "</w:t>
+      </w:r>
+      <w:proofErr w:type="gramStart"/>
+      <w:r>
+        <w:t>description</w:t>
+      </w:r>
+      <w:proofErr w:type="gramEnd"/>
+      <w:r>
+        <w:t xml:space="preserve">": "Crammed with real chocolate chips. There's a </w:t>
+      </w:r>
+      <w:proofErr w:type="spellStart"/>
+      <w:r>
+        <w:t>lotta</w:t>
+      </w:r>
+      <w:proofErr w:type="spellEnd"/>
+      <w:r>
+        <w:t xml:space="preserve"> joy in chips ahoy! Tasty.",</w:t>
+      </w:r>
+    </w:p>
+    <w:p>
+      <w:pPr>
+        <w:spacing w:line="240" w:lineRule="auto"/>
+        <w:ind w:left="360"/>
+      </w:pPr>
+      <w:r>
+        <w:t xml:space="preserve">        "</w:t>
+      </w:r>
+      <w:proofErr w:type="gramStart"/>
+      <w:r>
+        <w:t>category</w:t>
+      </w:r>
+      <w:proofErr w:type="gramEnd"/>
+      <w:r>
+        <w:t>": "food",</w:t>
+      </w:r>
+    </w:p>
+    <w:p>
+      <w:pPr>
+        <w:spacing w:line="240" w:lineRule="auto"/>
+        <w:ind w:left="360"/>
+      </w:pPr>
+      <w:r>
+        <w:t xml:space="preserve">        "</w:t>
+      </w:r>
+      <w:proofErr w:type="gramStart"/>
+      <w:r>
+        <w:t>price</w:t>
+      </w:r>
+      <w:proofErr w:type="gramEnd"/>
+      <w:r>
+        <w:t>": 1.99,</w:t>
+      </w:r>
+    </w:p>
+    <w:p>
+      <w:pPr>
+        <w:spacing w:line="240" w:lineRule="auto"/>
+        <w:ind w:left="360"/>
+      </w:pPr>
+      <w:r>
+        <w:t xml:space="preserve">        "</w:t>
+      </w:r>
+      <w:proofErr w:type="spellStart"/>
+      <w:proofErr w:type="gramStart"/>
+      <w:r>
+        <w:t>imageURL</w:t>
+      </w:r>
+      <w:proofErr w:type="spellEnd"/>
+      <w:proofErr w:type="gramEnd"/>
+      <w:r>
+        <w:t>": "http://thepk.xyz/images/7544"</w:t>
+      </w:r>
+    </w:p>
+    <w:p>
+      <w:pPr>
+        <w:spacing w:line="240" w:lineRule="auto"/>
+        <w:ind w:left="360"/>
+      </w:pPr>
+      <w:r>
+        <w:t xml:space="preserve">    }</w:t>
+      </w:r>
+    </w:p>
+    <w:p>
+      <w:pPr>
+        <w:spacing w:line="240" w:lineRule="auto"/>
+        <w:ind w:left="360"/>
+      </w:pPr>
+      <w:r>
+        <w:t>]</w:t>
+      </w:r>
     </w:p>
     <w:sectPr>
       <w:pgSz w:w="12240" w:h="15840"/>

</xml_diff>